<commit_message>
edits til Computerteknologi, upload af opsamlingsopgave
</commit_message>
<xml_diff>
--- a/Computerteknologi opgave gruppe 1 opdateret.docx
+++ b/Computerteknologi opgave gruppe 1 opdateret.docx
@@ -1,6 +1,6 @@
 
 <file path=word/document.xml><?xml version="1.0" encoding="utf-8"?>
-<w:document xmlns:wpc="http://schemas.microsoft.com/office/word/2010/wordprocessingCanvas" xmlns:cx="http://schemas.microsoft.com/office/drawing/2014/chartex" xmlns:cx1="http://schemas.microsoft.com/office/drawing/2015/9/8/chartex" xmlns:cx2="http://schemas.microsoft.com/office/drawing/2015/10/21/chartex" xmlns:cx3="http://schemas.microsoft.com/office/drawing/2016/5/9/chartex" xmlns:cx4="http://schemas.microsoft.com/office/drawing/2016/5/10/chartex" xmlns:cx5="http://schemas.microsoft.com/office/drawing/2016/5/11/chartex" xmlns:cx6="http://schemas.microsoft.com/office/drawing/2016/5/12/chartex" xmlns:cx7="http://schemas.microsoft.com/office/drawing/2016/5/13/chartex" xmlns:cx8="http://schemas.microsoft.com/office/drawing/2016/5/14/chartex" xmlns:mc="http://schemas.openxmlformats.org/markup-compatibility/2006" xmlns:aink="http://schemas.microsoft.com/office/drawing/2016/ink" xmlns:am3d="http://schemas.microsoft.com/office/drawing/2017/model3d" xmlns:o="urn:schemas-microsoft-com:office:office" xmlns:oel="http://schemas.microsoft.com/office/2019/extlst" xmlns:r="http://schemas.openxmlformats.org/officeDocument/2006/relationships" xmlns:m="http://schemas.openxmlformats.org/officeDocument/2006/math" xmlns:v="urn:schemas-microsoft-com:vml" xmlns:wp14="http://schemas.microsoft.com/office/word/2010/wordprocessingDrawing" xmlns:wp="http://schemas.openxmlformats.org/drawingml/2006/wordprocessingDrawing" xmlns:w10="urn:schemas-microsoft-com:office:word" xmlns:w="http://schemas.openxmlformats.org/wordprocessingml/2006/main" xmlns:w14="http://schemas.microsoft.com/office/word/2010/wordml" xmlns:w15="http://schemas.microsoft.com/office/word/2012/wordml" xmlns:w16cex="http://schemas.microsoft.com/office/word/2018/wordml/cex" xmlns:w16cid="http://schemas.microsoft.com/office/word/2016/wordml/cid" xmlns:w16="http://schemas.microsoft.com/office/word/2018/wordml" xmlns:w16sdtdh="http://schemas.microsoft.com/office/word/2020/wordml/sdtdatahash" xmlns:w16se="http://schemas.microsoft.com/office/word/2015/wordml/symex" xmlns:wpg="http://schemas.microsoft.com/office/word/2010/wordprocessingGroup" xmlns:wpi="http://schemas.microsoft.com/office/word/2010/wordprocessingInk" xmlns:wne="http://schemas.microsoft.com/office/word/2006/wordml" xmlns:wps="http://schemas.microsoft.com/office/word/2010/wordprocessingShape" mc:Ignorable="w14 w15 w16se w16cid w16 w16cex w16sdtdh wp14">
+<w:document xmlns:wpc="http://schemas.microsoft.com/office/word/2010/wordprocessingCanvas" xmlns:cx="http://schemas.microsoft.com/office/drawing/2014/chartex" xmlns:cx1="http://schemas.microsoft.com/office/drawing/2015/9/8/chartex" xmlns:cx2="http://schemas.microsoft.com/office/drawing/2015/10/21/chartex" xmlns:cx3="http://schemas.microsoft.com/office/drawing/2016/5/9/chartex" xmlns:cx4="http://schemas.microsoft.com/office/drawing/2016/5/10/chartex" xmlns:cx5="http://schemas.microsoft.com/office/drawing/2016/5/11/chartex" xmlns:cx6="http://schemas.microsoft.com/office/drawing/2016/5/12/chartex" xmlns:cx7="http://schemas.microsoft.com/office/drawing/2016/5/13/chartex" xmlns:cx8="http://schemas.microsoft.com/office/drawing/2016/5/14/chartex" xmlns:mc="http://schemas.openxmlformats.org/markup-compatibility/2006" xmlns:aink="http://schemas.microsoft.com/office/drawing/2016/ink" xmlns:am3d="http://schemas.microsoft.com/office/drawing/2017/model3d" xmlns:o="urn:schemas-microsoft-com:office:office" xmlns:r="http://schemas.openxmlformats.org/officeDocument/2006/relationships" xmlns:m="http://schemas.openxmlformats.org/officeDocument/2006/math" xmlns:v="urn:schemas-microsoft-com:vml" xmlns:wp14="http://schemas.microsoft.com/office/word/2010/wordprocessingDrawing" xmlns:wp="http://schemas.openxmlformats.org/drawingml/2006/wordprocessingDrawing" xmlns:w10="urn:schemas-microsoft-com:office:word" xmlns:w="http://schemas.openxmlformats.org/wordprocessingml/2006/main" xmlns:w14="http://schemas.microsoft.com/office/word/2010/wordml" xmlns:w15="http://schemas.microsoft.com/office/word/2012/wordml" xmlns:w16cid="http://schemas.microsoft.com/office/word/2016/wordml/cid" xmlns:w16se="http://schemas.microsoft.com/office/word/2015/wordml/symex" xmlns:wpg="http://schemas.microsoft.com/office/word/2010/wordprocessingGroup" xmlns:wpi="http://schemas.microsoft.com/office/word/2010/wordprocessingInk" xmlns:wne="http://schemas.microsoft.com/office/word/2006/wordml" xmlns:wps="http://schemas.microsoft.com/office/word/2010/wordprocessingShape" mc:Ignorable="w14 w15 w16se w16cid wp14">
   <w:body>
     <w:p>
       <w:r>
@@ -32,7 +32,23 @@
           <w:sz w:val="21"/>
           <w:szCs w:val="21"/>
         </w:rPr>
-        <w:t>En hypervisor er hardware og/eller software, der anvendes i forbindelse med en virtuel maskine, eller mere præcist, flere af dem. Dette er hypervisor-ens hardware og softwares primære funktion. Den giver brugere af en personlig computer eller lignende enhed mulighed for at køre flere virtuelle maskiner samtidigt, hvilket gør det muligt for disse virtuelle maskiner at køre programmer individuelt på samme enhed. Ikke blot køre, men også køre optimalt (for det meste).</w:t>
+        <w:t xml:space="preserve">En hypervisor er hardware og/eller software, der anvendes i forbindelse med en virtuel maskine, eller mere præcist, flere af dem. Dette er hypervisor-ens hardware og softwares primære funktion. Den giver </w:t>
+      </w:r>
+      <w:r>
+        <w:rPr>
+          <w:rFonts w:ascii="Roboto" w:eastAsia="Roboto" w:hAnsi="Roboto" w:cs="Roboto"/>
+          <w:sz w:val="21"/>
+          <w:szCs w:val="21"/>
+        </w:rPr>
+        <w:t>brugere af en personlig computer eller lignende enhed mulighed for at køre flere virtuelle maskiner samtidigt, hvilket gør det muligt for disse virtuelle maskiner at køre programmer individuelt på samme enhed. Ikke blot køre, men også køre optimalt (for de</w:t>
+      </w:r>
+      <w:r>
+        <w:rPr>
+          <w:rFonts w:ascii="Roboto" w:eastAsia="Roboto" w:hAnsi="Roboto" w:cs="Roboto"/>
+          <w:sz w:val="21"/>
+          <w:szCs w:val="21"/>
+        </w:rPr>
+        <w:t>t meste).</w:t>
       </w:r>
     </w:p>
     <w:p>
@@ -70,7 +86,15 @@
           <w:sz w:val="21"/>
           <w:szCs w:val="21"/>
         </w:rPr>
-        <w:t>Der findes to typer af hypervisorer. Begge har samme generelle formål, da de begge giver brugeren mulighed for at bruge mere end én virtuel maskine til at administrere dem. Dog har type 1 og type 2, på trods af denne lignende funktion, ret forskellige funktioner og opsætninger.</w:t>
+        <w:t>Der findes to typer af hypervisorer. Begge har samme generelle formål,</w:t>
+      </w:r>
+      <w:r>
+        <w:rPr>
+          <w:rFonts w:ascii="Roboto" w:eastAsia="Roboto" w:hAnsi="Roboto" w:cs="Roboto"/>
+          <w:sz w:val="21"/>
+          <w:szCs w:val="21"/>
+        </w:rPr>
+        <w:t xml:space="preserve"> da de begge giver brugeren mulighed for at bruge mere end én virtuel maskine til at administrere dem. Dog har type 1 og type 2, på trods af denne lignende funktion, ret forskellige funktioner og opsætninger.</w:t>
       </w:r>
     </w:p>
     <w:p>
@@ -89,7 +113,15 @@
           <w:sz w:val="21"/>
           <w:szCs w:val="21"/>
         </w:rPr>
-        <w:t>Type 1: Fordele: Har ikke brug for hjælp fra et eksisterende operativsystem, da den sidder   direkte på computerens hardware. Kan selv allokere ressourcer til virtuelle maskiner for at få dem til at køre optimalt. Har bedre sikkerhed end type 2 og er mere isoleret.</w:t>
+        <w:t>Type 1: Fordele: Har ikke brug for hjælp fra et</w:t>
+      </w:r>
+      <w:r>
+        <w:rPr>
+          <w:rFonts w:ascii="Roboto" w:eastAsia="Roboto" w:hAnsi="Roboto" w:cs="Roboto"/>
+          <w:sz w:val="21"/>
+          <w:szCs w:val="21"/>
+        </w:rPr>
+        <w:t xml:space="preserve"> eksisterende operativsystem, da den sidder   direkte på computerens hardware. Kan selv allokere ressourcer til virtuelle maskiner for at få dem til at køre optimalt. Har bedre sikkerhed end type 2 og er mere isoleret.</w:t>
       </w:r>
     </w:p>
     <w:p>
@@ -116,7 +148,15 @@
           <w:szCs w:val="21"/>
         </w:rPr>
         <w:tab/>
-        <w:t>Ulemper: Kræver en kraftigere computer for at fungere optimalt.</w:t>
+        <w:t>Ulemper: Kræver en kraftigere compu</w:t>
+      </w:r>
+      <w:r>
+        <w:rPr>
+          <w:rFonts w:ascii="Roboto" w:eastAsia="Roboto" w:hAnsi="Roboto" w:cs="Roboto"/>
+          <w:sz w:val="21"/>
+          <w:szCs w:val="21"/>
+        </w:rPr>
+        <w:t>ter for at fungere optimalt.</w:t>
       </w:r>
     </w:p>
     <w:p>
@@ -154,7 +194,15 @@
           <w:sz w:val="21"/>
           <w:szCs w:val="21"/>
         </w:rPr>
-        <w:t>Ulemper: Kræver et operativsystem for at fungere. Bruger værtsoperativsystemet til styring og fordeling af ressourcer. Stoler på computerens sikkerhed og har ikke sin egen.</w:t>
+        <w:t>Ulemper: Kræver et operativsystem for at fungere. Bruger værtsoperativsystemet til styring og fordeling af ressourcer. Stoler på computerens sikke</w:t>
+      </w:r>
+      <w:r>
+        <w:rPr>
+          <w:rFonts w:ascii="Roboto" w:eastAsia="Roboto" w:hAnsi="Roboto" w:cs="Roboto"/>
+          <w:sz w:val="21"/>
+          <w:szCs w:val="21"/>
+        </w:rPr>
+        <w:t>rhed og har ikke sin egen.</w:t>
       </w:r>
     </w:p>
     <w:p>
@@ -221,7 +269,15 @@
           <w:sz w:val="21"/>
           <w:szCs w:val="21"/>
         </w:rPr>
-        <w:t>Et virtuelt miljø giver dig en smart måde at isolere dig fra dine nuværende opgaver. Du kan teste og udvikle gennem en hypervisor og tilpasse konfigurationer på virtuelle maskiner. Dette gør det muligt at arbejde på forskellige projekter med deres egne indstillinger samtidig.</w:t>
+        <w:t xml:space="preserve">Et virtuelt miljø giver dig en smart måde at isolere dig fra dine nuværende opgaver. Du kan teste og udvikle gennem en hypervisor og tilpasse konfigurationer på virtuelle maskiner. </w:t>
+      </w:r>
+      <w:r>
+        <w:rPr>
+          <w:rFonts w:ascii="Roboto" w:eastAsia="Roboto" w:hAnsi="Roboto" w:cs="Roboto"/>
+          <w:sz w:val="21"/>
+          <w:szCs w:val="21"/>
+        </w:rPr>
+        <w:t>Dette gør det muligt at arbejde på forskellige projekter med deres egne indstillinger samtidig.</w:t>
       </w:r>
     </w:p>
     <w:p>
@@ -295,7 +351,33 @@
           <w:sz w:val="21"/>
           <w:szCs w:val="21"/>
         </w:rPr>
-        <w:t xml:space="preserve">Front USB på en server kan give fysisk adgang til systemet, der udsætter system og data for risiko for malware, datatyveri og uautoriserede aktiviteter. Derfor er det en god sikkerhedspraksis at deaktivere front USB portene for at beskytte systemet og data mod potentielle trusler. </w:t>
+        <w:t>Front USB på en server kan give fysisk adgang til systemet, der udsætter system og data for risik</w:t>
+      </w:r>
+      <w:r>
+        <w:rPr>
+          <w:rFonts w:ascii="Roboto" w:eastAsia="Roboto" w:hAnsi="Roboto" w:cs="Roboto"/>
+          <w:sz w:val="21"/>
+          <w:szCs w:val="21"/>
+        </w:rPr>
+        <w:t xml:space="preserve">o for malware, datatyveri og uautoriserede aktiviteter. Derfor er det en god sikkerhedspraksis at deaktivere front </w:t>
+      </w:r>
+      <w:proofErr w:type="gramStart"/>
+      <w:r>
+        <w:rPr>
+          <w:rFonts w:ascii="Roboto" w:eastAsia="Roboto" w:hAnsi="Roboto" w:cs="Roboto"/>
+          <w:sz w:val="21"/>
+          <w:szCs w:val="21"/>
+        </w:rPr>
+        <w:t>USB portene</w:t>
+      </w:r>
+      <w:proofErr w:type="gramEnd"/>
+      <w:r>
+        <w:rPr>
+          <w:rFonts w:ascii="Roboto" w:eastAsia="Roboto" w:hAnsi="Roboto" w:cs="Roboto"/>
+          <w:sz w:val="21"/>
+          <w:szCs w:val="21"/>
+        </w:rPr>
+        <w:t xml:space="preserve"> for at beskytte systemet og data mod potentielle trusler. </w:t>
       </w:r>
     </w:p>
     <w:p>
@@ -316,70 +398,141 @@
           <w:sz w:val="21"/>
           <w:szCs w:val="21"/>
         </w:rPr>
-        <w:t>Nogle gange kan brug af eksterne enheder føre til systemfejl eller andre problemer. At slukke front USB portene kan mindske risikoen.</w:t>
-      </w:r>
-    </w:p>
-    <w:p>
-      <w:pPr>
-        <w:ind w:left="720"/>
-        <w:rPr>
-          <w:rFonts w:ascii="Roboto" w:eastAsia="Roboto" w:hAnsi="Roboto" w:cs="Roboto"/>
-          <w:sz w:val="21"/>
-          <w:szCs w:val="21"/>
-        </w:rPr>
-      </w:pPr>
-    </w:p>
-    <w:p>
-      <w:pPr>
-        <w:rPr>
-          <w:rFonts w:ascii="Roboto" w:eastAsia="Roboto" w:hAnsi="Roboto" w:cs="Roboto"/>
-          <w:sz w:val="21"/>
-          <w:szCs w:val="21"/>
-        </w:rPr>
-      </w:pPr>
-    </w:p>
-    <w:p>
-      <w:pPr>
-        <w:rPr>
-          <w:rFonts w:ascii="Roboto" w:eastAsia="Roboto" w:hAnsi="Roboto" w:cs="Roboto"/>
-          <w:sz w:val="21"/>
-          <w:szCs w:val="21"/>
-        </w:rPr>
-      </w:pPr>
-      <w:r>
-        <w:rPr>
-          <w:rFonts w:ascii="Roboto" w:eastAsia="Roboto" w:hAnsi="Roboto" w:cs="Roboto"/>
-          <w:b/>
+        <w:t>Nogle gange kan brug af eksterne enheder føre til systemfejl eller and</w:t>
+      </w:r>
+      <w:r>
+        <w:rPr>
+          <w:rFonts w:ascii="Roboto" w:eastAsia="Roboto" w:hAnsi="Roboto" w:cs="Roboto"/>
+          <w:sz w:val="21"/>
+          <w:szCs w:val="21"/>
+        </w:rPr>
+        <w:t xml:space="preserve">re problemer. At slukke front </w:t>
+      </w:r>
+      <w:proofErr w:type="gramStart"/>
+      <w:r>
+        <w:rPr>
+          <w:rFonts w:ascii="Roboto" w:eastAsia="Roboto" w:hAnsi="Roboto" w:cs="Roboto"/>
+          <w:sz w:val="21"/>
+          <w:szCs w:val="21"/>
+        </w:rPr>
+        <w:t>USB portene</w:t>
+      </w:r>
+      <w:proofErr w:type="gramEnd"/>
+      <w:r>
+        <w:rPr>
+          <w:rFonts w:ascii="Roboto" w:eastAsia="Roboto" w:hAnsi="Roboto" w:cs="Roboto"/>
+          <w:sz w:val="21"/>
+          <w:szCs w:val="21"/>
+        </w:rPr>
+        <w:t xml:space="preserve"> kan mindske risikoen.</w:t>
+      </w:r>
+    </w:p>
+    <w:p>
+      <w:pPr>
+        <w:ind w:left="720"/>
+        <w:rPr>
+          <w:rFonts w:ascii="Roboto" w:eastAsia="Roboto" w:hAnsi="Roboto" w:cs="Roboto"/>
+          <w:sz w:val="21"/>
+          <w:szCs w:val="21"/>
+        </w:rPr>
+      </w:pPr>
+    </w:p>
+    <w:p>
+      <w:pPr>
+        <w:rPr>
+          <w:rFonts w:ascii="Roboto" w:eastAsia="Roboto" w:hAnsi="Roboto" w:cs="Roboto"/>
+          <w:sz w:val="21"/>
+          <w:szCs w:val="21"/>
+        </w:rPr>
+      </w:pPr>
+    </w:p>
+    <w:p>
+      <w:pPr>
+        <w:rPr>
+          <w:rFonts w:ascii="Roboto" w:eastAsia="Roboto" w:hAnsi="Roboto" w:cs="Roboto"/>
+          <w:sz w:val="21"/>
+          <w:szCs w:val="21"/>
+        </w:rPr>
+      </w:pPr>
+      <w:r>
+        <w:rPr>
+          <w:rFonts w:ascii="Roboto" w:eastAsia="Roboto" w:hAnsi="Roboto" w:cs="Roboto"/>
+          <w:b/>
+          <w:sz w:val="21"/>
+          <w:szCs w:val="21"/>
+        </w:rPr>
+        <w:t>Marcus</w:t>
+      </w:r>
+      <w:r>
+        <w:rPr>
+          <w:rFonts w:ascii="Roboto" w:eastAsia="Roboto" w:hAnsi="Roboto" w:cs="Roboto"/>
+          <w:sz w:val="21"/>
+          <w:szCs w:val="21"/>
+        </w:rPr>
+        <w:t>:</w:t>
+      </w:r>
+      <w:r>
+        <w:rPr>
+          <w:rFonts w:ascii="Roboto" w:eastAsia="Roboto" w:hAnsi="Roboto" w:cs="Roboto"/>
+          <w:b/>
+          <w:sz w:val="21"/>
+          <w:szCs w:val="21"/>
+        </w:rPr>
+        <w:t xml:space="preserve"> </w:t>
+      </w:r>
+      <w:r>
+        <w:rPr>
+          <w:rFonts w:ascii="Roboto" w:eastAsia="Roboto" w:hAnsi="Roboto" w:cs="Roboto"/>
+          <w:sz w:val="21"/>
+          <w:szCs w:val="21"/>
+        </w:rPr>
+        <w:t xml:space="preserve">Hvad betyder Uefi boot mode? </w:t>
+      </w:r>
+    </w:p>
+    <w:p>
+      <w:pPr>
+        <w:spacing w:before="240" w:after="240"/>
+        <w:ind w:left="720"/>
+        <w:rPr>
+          <w:rFonts w:ascii="Roboto" w:eastAsia="Roboto" w:hAnsi="Roboto" w:cs="Roboto"/>
+          <w:sz w:val="21"/>
+          <w:szCs w:val="21"/>
+        </w:rPr>
+      </w:pPr>
+      <w:r>
+        <w:rPr>
+          <w:rFonts w:ascii="Roboto" w:eastAsia="Roboto" w:hAnsi="Roboto" w:cs="Roboto"/>
           <w:sz w:val="21"/>
           <w:szCs w:val="21"/>
         </w:rPr>
         <w:lastRenderedPageBreak/>
-        <w:t>Marcus</w:t>
-      </w:r>
-      <w:r>
-        <w:rPr>
-          <w:rFonts w:ascii="Roboto" w:eastAsia="Roboto" w:hAnsi="Roboto" w:cs="Roboto"/>
-          <w:sz w:val="21"/>
-          <w:szCs w:val="21"/>
-        </w:rPr>
-        <w:t>:</w:t>
-      </w:r>
-      <w:r>
-        <w:rPr>
-          <w:rFonts w:ascii="Roboto" w:eastAsia="Roboto" w:hAnsi="Roboto" w:cs="Roboto"/>
-          <w:b/>
-          <w:sz w:val="21"/>
-          <w:szCs w:val="21"/>
-        </w:rPr>
-        <w:t xml:space="preserve"> </w:t>
-      </w:r>
-      <w:r>
-        <w:rPr>
-          <w:rFonts w:ascii="Roboto" w:eastAsia="Roboto" w:hAnsi="Roboto" w:cs="Roboto"/>
-          <w:sz w:val="21"/>
-          <w:szCs w:val="21"/>
-        </w:rPr>
-        <w:t xml:space="preserve">Hvad betyder Uefi boot mode? </w:t>
+        <w:t>UEFI står for "Unified Extensible Firmware Interface", hvilket på dansk kan oversættes til "Forenet Udvidelig Firmwaregrænseflade". UEFI er udviklet som</w:t>
+      </w:r>
+      <w:r>
+        <w:rPr>
+          <w:rFonts w:ascii="Roboto" w:eastAsia="Roboto" w:hAnsi="Roboto" w:cs="Roboto"/>
+          <w:sz w:val="21"/>
+          <w:szCs w:val="21"/>
+        </w:rPr>
+        <w:t xml:space="preserve"> en erstatning for den ældre metode, der blev anvendt gennem </w:t>
+      </w:r>
+      <w:proofErr w:type="gramStart"/>
+      <w:r>
+        <w:rPr>
+          <w:rFonts w:ascii="Roboto" w:eastAsia="Roboto" w:hAnsi="Roboto" w:cs="Roboto"/>
+          <w:sz w:val="21"/>
+          <w:szCs w:val="21"/>
+        </w:rPr>
+        <w:t>BIOS(</w:t>
+      </w:r>
+      <w:proofErr w:type="gramEnd"/>
+      <w:r>
+        <w:rPr>
+          <w:rFonts w:ascii="Roboto" w:eastAsia="Roboto" w:hAnsi="Roboto" w:cs="Roboto"/>
+          <w:sz w:val="21"/>
+          <w:szCs w:val="21"/>
+        </w:rPr>
+        <w:t>legacy). UEFI er en mere avanceret og funktionel teknologi, der eliminerer mange af de begrænsninger, som BIOS har.</w:t>
       </w:r>
     </w:p>
     <w:p>
@@ -398,7 +551,41 @@
           <w:sz w:val="21"/>
           <w:szCs w:val="21"/>
         </w:rPr>
-        <w:t>UEFI står for "Unified Extensible Firmware Interface", hvilket på dansk kan oversættes til "Forenet Udvidelig Firmwaregrænseflade". UEFI er udviklet som en erstatning for den ældre metode, der blev anvendt gennem BIOS(legacy). UEFI er en mere avanceret og funktionel teknologi, der eliminerer mange af de begrænsninger, som BIOS har.</w:t>
+        <w:t xml:space="preserve">Ligesom BIOS fungerer UEFI også som en mellemmand, der forbinder en </w:t>
+      </w:r>
+      <w:r>
+        <w:rPr>
+          <w:rFonts w:ascii="Roboto" w:eastAsia="Roboto" w:hAnsi="Roboto" w:cs="Roboto"/>
+          <w:sz w:val="21"/>
+          <w:szCs w:val="21"/>
+        </w:rPr>
+        <w:t xml:space="preserve">computers hardware-komponenter med dens operativsystem. UEFI gemmer oplysninger om initialisering og opstart i </w:t>
+      </w:r>
+      <w:proofErr w:type="gramStart"/>
+      <w:r>
+        <w:rPr>
+          <w:rFonts w:ascii="Roboto" w:eastAsia="Roboto" w:hAnsi="Roboto" w:cs="Roboto"/>
+          <w:sz w:val="21"/>
+          <w:szCs w:val="21"/>
+        </w:rPr>
+        <w:t>en .efi</w:t>
+      </w:r>
+      <w:proofErr w:type="gramEnd"/>
+      <w:r>
+        <w:rPr>
+          <w:rFonts w:ascii="Roboto" w:eastAsia="Roboto" w:hAnsi="Roboto" w:cs="Roboto"/>
+          <w:sz w:val="21"/>
+          <w:szCs w:val="21"/>
+        </w:rPr>
+        <w:t>-fil på en diskpartition, kendt som EFI System Partition (ESP). Det er vigtigt at forstå, at UEFI kan direkte starte operativsystemet (OS)</w:t>
+      </w:r>
+      <w:r>
+        <w:rPr>
+          <w:rFonts w:ascii="Roboto" w:eastAsia="Roboto" w:hAnsi="Roboto" w:cs="Roboto"/>
+          <w:sz w:val="21"/>
+          <w:szCs w:val="21"/>
+        </w:rPr>
+        <w:t xml:space="preserve"> uden at gennemføre BIOS POST (Power-On Self Test), hvilket resulterer i en hurtigere opstart af computeren.</w:t>
       </w:r>
     </w:p>
     <w:p>
@@ -417,26 +604,15 @@
           <w:sz w:val="21"/>
           <w:szCs w:val="21"/>
         </w:rPr>
-        <w:t>Ligesom BIOS fungerer UEFI også som en mellemmand, der forbinder en computers hardware-komponenter med dens operativsystem. UEFI gemmer oplysninger om initialisering og opstart i en .efi-fil på en diskpartition, kendt som EFI System Partition (ESP). Det er vigtigt at forstå, at UEFI kan direkte starte operativsystemet (OS) uden at gennemføre BIOS POST (Power-On Self Test), hvilket resulterer i en hurtigere opstart af computeren.</w:t>
-      </w:r>
-    </w:p>
-    <w:p>
-      <w:pPr>
-        <w:spacing w:before="240" w:after="240"/>
-        <w:ind w:left="720"/>
-        <w:rPr>
-          <w:rFonts w:ascii="Roboto" w:eastAsia="Roboto" w:hAnsi="Roboto" w:cs="Roboto"/>
-          <w:sz w:val="21"/>
-          <w:szCs w:val="21"/>
-        </w:rPr>
-      </w:pPr>
-      <w:r>
-        <w:rPr>
-          <w:rFonts w:ascii="Roboto" w:eastAsia="Roboto" w:hAnsi="Roboto" w:cs="Roboto"/>
-          <w:sz w:val="21"/>
-          <w:szCs w:val="21"/>
-        </w:rPr>
-        <w:t>En vigtig fordel ved UEFI er, at det ikke har de samme størrelsesbegrænsninger som BIOS, hvilket betyder, at det kan initialisere flere komponenter samtidigt og dermed bidrage til en mere effektiv systemstart.</w:t>
+        <w:t>En vigtig fordel ved UEFI er, at det ikke har de samme størrelsesbegrænsninger som BIOS, hvilket betyder, at det kan initialisere flere komponenter</w:t>
+      </w:r>
+      <w:r>
+        <w:rPr>
+          <w:rFonts w:ascii="Roboto" w:eastAsia="Roboto" w:hAnsi="Roboto" w:cs="Roboto"/>
+          <w:sz w:val="21"/>
+          <w:szCs w:val="21"/>
+        </w:rPr>
+        <w:t xml:space="preserve"> samtidigt og dermed bidrage til en mere effektiv systemstart.</w:t>
       </w:r>
     </w:p>
     <w:p>
@@ -508,7 +684,15 @@
           <w:sz w:val="21"/>
           <w:szCs w:val="21"/>
         </w:rPr>
-        <w:t>Opstartshastigheden er en af de mest markante forskelle. Her vinder UEFI ofte på grund af sin evne til at udnytte moderne hardwarefunktioner mere effektivt.</w:t>
+        <w:t>Opstartshastigheden er en af de mest markante forskelle. Her vi</w:t>
+      </w:r>
+      <w:r>
+        <w:rPr>
+          <w:rFonts w:ascii="Roboto" w:eastAsia="Roboto" w:hAnsi="Roboto" w:cs="Roboto"/>
+          <w:sz w:val="21"/>
+          <w:szCs w:val="21"/>
+        </w:rPr>
+        <w:t>nder UEFI ofte på grund af sin evne til at udnytte moderne hardwarefunktioner mere effektivt.</w:t>
       </w:r>
     </w:p>
     <w:p>
@@ -527,7 +711,33 @@
           <w:sz w:val="21"/>
           <w:szCs w:val="21"/>
         </w:rPr>
-        <w:t>Legacy boot har begrænsninger, når det kommer til størrelsen på harddiske og antallet af partitioner, det kan håndtere. På den anden side giver UEFI-boot og GPT(GUID partition table) mulighed for understøttelse af større drev og flere partitioner.</w:t>
+        <w:t xml:space="preserve">Legacy boot har begrænsninger, når det kommer til størrelsen på harddiske og antallet af partitioner, det kan håndtere. På den anden side giver UEFI-boot og </w:t>
+      </w:r>
+      <w:proofErr w:type="gramStart"/>
+      <w:r>
+        <w:rPr>
+          <w:rFonts w:ascii="Roboto" w:eastAsia="Roboto" w:hAnsi="Roboto" w:cs="Roboto"/>
+          <w:sz w:val="21"/>
+          <w:szCs w:val="21"/>
+        </w:rPr>
+        <w:t>GPT(</w:t>
+      </w:r>
+      <w:proofErr w:type="gramEnd"/>
+      <w:r>
+        <w:rPr>
+          <w:rFonts w:ascii="Roboto" w:eastAsia="Roboto" w:hAnsi="Roboto" w:cs="Roboto"/>
+          <w:sz w:val="21"/>
+          <w:szCs w:val="21"/>
+        </w:rPr>
+        <w:t>G</w:t>
+      </w:r>
+      <w:r>
+        <w:rPr>
+          <w:rFonts w:ascii="Roboto" w:eastAsia="Roboto" w:hAnsi="Roboto" w:cs="Roboto"/>
+          <w:sz w:val="21"/>
+          <w:szCs w:val="21"/>
+        </w:rPr>
+        <w:t>UID partition table) mulighed for understøttelse af større drev og flere partitioner.</w:t>
       </w:r>
     </w:p>
     <w:p>
@@ -565,7 +775,15 @@
           <w:sz w:val="21"/>
           <w:szCs w:val="21"/>
         </w:rPr>
-        <w:t>UEFI har også en mere moderne og brugervenlig grafisk grænseflade sammenlignet med det mere tekstbaserede legacy-BIOS-interface.</w:t>
+        <w:t>UEFI har også en mere moderne</w:t>
+      </w:r>
+      <w:r>
+        <w:rPr>
+          <w:rFonts w:ascii="Roboto" w:eastAsia="Roboto" w:hAnsi="Roboto" w:cs="Roboto"/>
+          <w:sz w:val="21"/>
+          <w:szCs w:val="21"/>
+        </w:rPr>
+        <w:t xml:space="preserve"> og brugervenlig grafisk grænseflade sammenlignet med det mere tekstbaserede legacy-BIOS-interface.</w:t>
       </w:r>
     </w:p>
     <w:p>
@@ -603,7 +821,10 @@
         <w:spacing w:before="240" w:after="240"/>
       </w:pPr>
       <w:r>
-        <w:t>Legacy Boot Mode starter computeren vha. BIOS firmware (mikroprogrammer, som kommunikerer direkte med computerens hardware). Hér booter den computeren ud fra en prioritetsanrettet liste boot devices, f.eks. en harddisk eller et optisk drev.</w:t>
+        <w:t>Legacy Boot Mode starter computeren vha. BIOS firmware (mikroprogrammer, som kommunikerer direkte med computerens hardware). Hér bo</w:t>
+      </w:r>
+      <w:r>
+        <w:t>oter den computeren ud fra en prioritetsanrettet liste boot devices, f.eks. en harddisk eller et optisk drev.</w:t>
       </w:r>
     </w:p>
     <w:p>
@@ -611,7 +832,10 @@
         <w:spacing w:before="240" w:after="240"/>
       </w:pPr>
       <w:r>
-        <w:t>Efter at have eksekveret en POST (Power On Self Test) leder den efter en MBR (Master Boot Record). Herfra finder den en partition, den kan boote fra.</w:t>
+        <w:t>Efter at have eksekveret en POST (Power On Self Test) leder den efter en MBR (Master Boot Record). Herfra finder den en partition, den kan boote f</w:t>
+      </w:r>
+      <w:r>
+        <w:t>ra.</w:t>
       </w:r>
     </w:p>
     <w:p>
@@ -635,8 +859,32 @@
         <w:spacing w:before="240" w:after="240"/>
       </w:pPr>
       <w:r>
+        <w:t xml:space="preserve">UEFI (Unified Extensible Firmware Interface) er en mere moderne version af BIOS. Boot data opbevares i </w:t>
+      </w:r>
+      <w:proofErr w:type="gramStart"/>
+      <w:r>
+        <w:t>en .efi</w:t>
+      </w:r>
+      <w:proofErr w:type="gramEnd"/>
+      <w:r>
+        <w:t>-fil i stedet for firmware.</w:t>
+      </w:r>
+    </w:p>
+    <w:p>
+      <w:pPr>
+        <w:spacing w:before="240" w:after="240"/>
+      </w:pPr>
+      <w:r>
+        <w:t xml:space="preserve"> </w:t>
+      </w:r>
+    </w:p>
+    <w:p>
+      <w:pPr>
+        <w:spacing w:before="240" w:after="240"/>
+      </w:pPr>
+      <w:r>
         <w:lastRenderedPageBreak/>
-        <w:t>UEFI (Unified Extensible Firmware Interface) er en mere moderne version af BIOS. Boot data opbevares i en .efi-fil i stedet for firmware.</w:t>
+        <w:t>UEFI:</w:t>
       </w:r>
     </w:p>
     <w:p>
@@ -644,6 +892,54 @@
         <w:spacing w:before="240" w:after="240"/>
       </w:pPr>
       <w:r>
+        <w:t>Bedre/nyere/opdateret UI.</w:t>
+      </w:r>
+    </w:p>
+    <w:p>
+      <w:pPr>
+        <w:spacing w:before="240" w:after="240"/>
+      </w:pPr>
+      <w:r>
+        <w:t>Booter hurtigere.</w:t>
+      </w:r>
+    </w:p>
+    <w:p>
+      <w:pPr>
+        <w:spacing w:before="240" w:after="240"/>
+      </w:pPr>
+      <w:r>
+        <w:t>32- og 64-bit; understøtter mus &amp; touchskærm.</w:t>
+      </w:r>
+    </w:p>
+    <w:p>
+      <w:pPr>
+        <w:spacing w:before="240" w:after="240"/>
+      </w:pPr>
+      <w:r>
+        <w:t>Secure boot.</w:t>
+      </w:r>
+    </w:p>
+    <w:p>
+      <w:pPr>
+        <w:spacing w:before="240" w:after="240"/>
+      </w:pPr>
+      <w:r>
+        <w:t>Lettere at opdatere.</w:t>
+      </w:r>
+    </w:p>
+    <w:p>
+      <w:pPr>
+        <w:spacing w:before="240" w:after="240"/>
+      </w:pPr>
+      <w:r>
+        <w:t>Understøtter boot OS partitions som er større end 2 TB.</w:t>
+      </w:r>
+    </w:p>
+    <w:p>
+      <w:pPr>
+        <w:spacing w:before="240" w:after="240"/>
+      </w:pPr>
+      <w:r>
         <w:t xml:space="preserve"> </w:t>
       </w:r>
     </w:p>
@@ -652,7 +948,7 @@
         <w:spacing w:before="240" w:after="240"/>
       </w:pPr>
       <w:r>
-        <w:t>UEFI:</w:t>
+        <w:t>BIOS:</w:t>
       </w:r>
     </w:p>
     <w:p>
@@ -660,7 +956,7 @@
         <w:spacing w:before="240" w:after="240"/>
       </w:pPr>
       <w:r>
-        <w:t>Bedre/nyere/opdateret UI.</w:t>
+        <w:t>Old school UI.</w:t>
       </w:r>
     </w:p>
     <w:p>
@@ -668,7 +964,7 @@
         <w:spacing w:before="240" w:after="240"/>
       </w:pPr>
       <w:r>
-        <w:t>Booter hurtigere.</w:t>
+        <w:t>Bruger MBR-skema.</w:t>
       </w:r>
     </w:p>
     <w:p>
@@ -676,7 +972,7 @@
         <w:spacing w:before="240" w:after="240"/>
       </w:pPr>
       <w:r>
-        <w:t>32- og 64-bit; understøtter mus &amp; touchskærm.</w:t>
+        <w:t>Langsommere end UEFI.</w:t>
       </w:r>
     </w:p>
     <w:p>
@@ -684,7 +980,7 @@
         <w:spacing w:before="240" w:after="240"/>
       </w:pPr>
       <w:r>
-        <w:t>Secure boot.</w:t>
+        <w:t>Understøtter kun op til 2 TB i harddrives.</w:t>
       </w:r>
     </w:p>
     <w:p>
@@ -692,7 +988,7 @@
         <w:spacing w:before="240" w:after="240"/>
       </w:pPr>
       <w:r>
-        <w:t>Lettere at opdatere.</w:t>
+        <w:t>Kører på 16-bit mode; understøtter kun keyboard-input.</w:t>
       </w:r>
     </w:p>
     <w:p>
@@ -700,7 +996,7 @@
         <w:spacing w:before="240" w:after="240"/>
       </w:pPr>
       <w:r>
-        <w:t>Understøtter boot OS partitions som er større end 2 TB.</w:t>
+        <w:t>Minus secure boot. *</w:t>
       </w:r>
     </w:p>
     <w:p>
@@ -716,70 +1012,6 @@
         <w:spacing w:before="240" w:after="240"/>
       </w:pPr>
       <w:r>
-        <w:t>BIOS:</w:t>
-      </w:r>
-    </w:p>
-    <w:p>
-      <w:pPr>
-        <w:spacing w:before="240" w:after="240"/>
-      </w:pPr>
-      <w:r>
-        <w:t>Old school UI.</w:t>
-      </w:r>
-    </w:p>
-    <w:p>
-      <w:pPr>
-        <w:spacing w:before="240" w:after="240"/>
-      </w:pPr>
-      <w:r>
-        <w:t>Bruger MBR-skema.</w:t>
-      </w:r>
-    </w:p>
-    <w:p>
-      <w:pPr>
-        <w:spacing w:before="240" w:after="240"/>
-      </w:pPr>
-      <w:r>
-        <w:t>Langsommere end UEFI.</w:t>
-      </w:r>
-    </w:p>
-    <w:p>
-      <w:pPr>
-        <w:spacing w:before="240" w:after="240"/>
-      </w:pPr>
-      <w:r>
-        <w:t>Understøtter kun op til 2 TB i harddrives.</w:t>
-      </w:r>
-    </w:p>
-    <w:p>
-      <w:pPr>
-        <w:spacing w:before="240" w:after="240"/>
-      </w:pPr>
-      <w:r>
-        <w:t>Kører på 16-bit mode; understøtter kun keyboard-input.</w:t>
-      </w:r>
-    </w:p>
-    <w:p>
-      <w:pPr>
-        <w:spacing w:before="240" w:after="240"/>
-      </w:pPr>
-      <w:r>
-        <w:t>Minus secure boot. *</w:t>
-      </w:r>
-    </w:p>
-    <w:p>
-      <w:pPr>
-        <w:spacing w:before="240" w:after="240"/>
-      </w:pPr>
-      <w:r>
-        <w:t xml:space="preserve"> </w:t>
-      </w:r>
-    </w:p>
-    <w:p>
-      <w:pPr>
-        <w:spacing w:before="240" w:after="240"/>
-      </w:pPr>
-      <w:r>
         <w:t>* UEFI kan evt. forhindre en i at dual-boote til et andet operativsystem.</w:t>
       </w:r>
     </w:p>
@@ -907,7 +1139,6 @@
           <w:sz w:val="21"/>
           <w:szCs w:val="21"/>
         </w:rPr>
-        <w:lastRenderedPageBreak/>
         <w:t>3: Topologi tegning - Skriftlig opgave - Marcus</w:t>
       </w:r>
     </w:p>
@@ -929,7 +1160,15 @@
           <w:sz w:val="21"/>
           <w:szCs w:val="21"/>
         </w:rPr>
-        <w:t>Nå i er færdig med opsætningen af Windows server, PFsense, og Windows 10 skal i lave en topologi</w:t>
+        <w:t>N</w:t>
+      </w:r>
+      <w:r>
+        <w:rPr>
+          <w:rFonts w:ascii="Roboto" w:eastAsia="Roboto" w:hAnsi="Roboto" w:cs="Roboto"/>
+          <w:sz w:val="21"/>
+          <w:szCs w:val="21"/>
+        </w:rPr>
+        <w:t>å i er færdig med opsætningen af Windows server, PFsense, og Windows 10 skal i lave en topologi</w:t>
       </w:r>
     </w:p>
     <w:p>
@@ -968,8 +1207,19 @@
           <w:sz w:val="21"/>
           <w:szCs w:val="21"/>
         </w:rPr>
-        <w:t>Iskal bruge DRAW.IO (https://app.diagrams.net/) skal der oprettes et fælles topologi dokument</w:t>
-      </w:r>
+        <w:lastRenderedPageBreak/>
+        <w:t xml:space="preserve">Iskal bruge DRAW.IO (https://app.diagrams.net/) skal der oprettes et fælles </w:t>
+      </w:r>
+      <w:proofErr w:type="gramStart"/>
+      <w:r>
+        <w:rPr>
+          <w:rFonts w:ascii="Roboto" w:eastAsia="Roboto" w:hAnsi="Roboto" w:cs="Roboto"/>
+          <w:sz w:val="21"/>
+          <w:szCs w:val="21"/>
+        </w:rPr>
+        <w:t>topologi dokument</w:t>
+      </w:r>
+      <w:proofErr w:type="gramEnd"/>
     </w:p>
     <w:p>
       <w:pPr>
@@ -986,7 +1236,15 @@
           <w:sz w:val="21"/>
           <w:szCs w:val="21"/>
         </w:rPr>
-        <w:t>Topologitegningen skal indføres i jeres skriftlige opgave.</w:t>
+        <w:t>Topologitegningen skal indfør</w:t>
+      </w:r>
+      <w:r>
+        <w:rPr>
+          <w:rFonts w:ascii="Roboto" w:eastAsia="Roboto" w:hAnsi="Roboto" w:cs="Roboto"/>
+          <w:sz w:val="21"/>
+          <w:szCs w:val="21"/>
+        </w:rPr>
+        <w:t>es i jeres skriftlige opgave.</w:t>
       </w:r>
     </w:p>
     <w:p>
@@ -1128,6 +1386,7 @@
           <w:szCs w:val="21"/>
         </w:rPr>
       </w:pPr>
+      <w:proofErr w:type="gramStart"/>
       <w:r>
         <w:rPr>
           <w:rFonts w:ascii="Roboto" w:eastAsia="Roboto" w:hAnsi="Roboto" w:cs="Roboto"/>
@@ -1137,6 +1396,7 @@
         </w:rPr>
         <w:t>IP plan</w:t>
       </w:r>
+      <w:proofErr w:type="gramEnd"/>
     </w:p>
     <w:p>
       <w:pPr>
@@ -2316,7 +2576,16 @@
           <w:sz w:val="21"/>
           <w:szCs w:val="21"/>
         </w:rPr>
-        <w:t>Type 1 (Bare Metal hypervisor) kører direkte på den fysiske hardware uden behov for et underliggende OS. Type 1 hypervisor er designet til at være mere effektiv og kan opnå høj ydeevne og minimal latency. (f.eks. VMware ESXI, Microsoft Hyper-V)</w:t>
+        <w:lastRenderedPageBreak/>
+        <w:t>Type 1 (Bare Metal hypervisor) kører direkte på den fysiske hardware uden behov for et underliggende OS. Ty</w:t>
+      </w:r>
+      <w:r>
+        <w:rPr>
+          <w:rFonts w:ascii="Roboto" w:eastAsia="Roboto" w:hAnsi="Roboto" w:cs="Roboto"/>
+          <w:sz w:val="21"/>
+          <w:szCs w:val="21"/>
+        </w:rPr>
+        <w:t>pe 1 hypervisor er designet til at være mere effektiv og kan opnå høj ydeevne og minimal latency. (f.eks. VMware ESXI, Microsoft Hyper-V)</w:t>
       </w:r>
     </w:p>
     <w:p>
@@ -2418,7 +2687,16 @@
           <w:sz w:val="21"/>
           <w:szCs w:val="21"/>
         </w:rPr>
-        <w:t xml:space="preserve">Forskellen på </w:t>
+        <w:t>Forske</w:t>
+      </w:r>
+      <w:r>
+        <w:rPr>
+          <w:rFonts w:ascii="Roboto" w:eastAsia="Roboto" w:hAnsi="Roboto" w:cs="Roboto"/>
+          <w:b/>
+          <w:sz w:val="21"/>
+          <w:szCs w:val="21"/>
+        </w:rPr>
+        <w:t xml:space="preserve">llen på </w:t>
       </w:r>
       <w:proofErr w:type="spellStart"/>
       <w:r>
@@ -2456,25 +2734,43 @@
           <w:sz w:val="21"/>
           <w:szCs w:val="21"/>
         </w:rPr>
-        <w:t>Fixed disk får en bestemt mængde plads på lagringsmediet ved oprettelsen af den virtuelle disk. Pladsen  bliver reserveret med det samme, uanset om det faktisk forbrug.</w:t>
-      </w:r>
-    </w:p>
-    <w:p>
-      <w:pPr>
-        <w:ind w:left="720"/>
-        <w:rPr>
-          <w:rFonts w:ascii="Roboto" w:eastAsia="Roboto" w:hAnsi="Roboto" w:cs="Roboto"/>
-          <w:sz w:val="21"/>
-          <w:szCs w:val="21"/>
-        </w:rPr>
-      </w:pPr>
-      <w:r>
-        <w:rPr>
-          <w:rFonts w:ascii="Roboto" w:eastAsia="Roboto" w:hAnsi="Roboto" w:cs="Roboto"/>
-          <w:sz w:val="21"/>
-          <w:szCs w:val="21"/>
-        </w:rPr>
-        <w:t>Dynamic Provision bruger kun den faktisk anvendte plads på lagringsmediet. Pladsen øges efter behov, derfor er dynamisk provision mere pladsbesparende og mere fleksible i forhold til den faste måde.</w:t>
+        <w:t xml:space="preserve">Fixed disk får en bestemt mængde plads på lagringsmediet ved oprettelsen af den virtuelle disk. Pladsen </w:t>
+      </w:r>
+      <w:bookmarkStart w:id="0" w:name="_GoBack"/>
+      <w:bookmarkEnd w:id="0"/>
+      <w:r>
+        <w:rPr>
+          <w:rFonts w:ascii="Roboto" w:eastAsia="Roboto" w:hAnsi="Roboto" w:cs="Roboto"/>
+          <w:sz w:val="21"/>
+          <w:szCs w:val="21"/>
+        </w:rPr>
+        <w:t>bliver reserveret med det samme, uanset om det faktisk forbrug.</w:t>
+      </w:r>
+    </w:p>
+    <w:p>
+      <w:pPr>
+        <w:ind w:left="720"/>
+        <w:rPr>
+          <w:rFonts w:ascii="Roboto" w:eastAsia="Roboto" w:hAnsi="Roboto" w:cs="Roboto"/>
+          <w:sz w:val="21"/>
+          <w:szCs w:val="21"/>
+        </w:rPr>
+      </w:pPr>
+      <w:r>
+        <w:rPr>
+          <w:rFonts w:ascii="Roboto" w:eastAsia="Roboto" w:hAnsi="Roboto" w:cs="Roboto"/>
+          <w:sz w:val="21"/>
+          <w:szCs w:val="21"/>
+        </w:rPr>
+        <w:t>Dynamic Provision bruger kun den faktisk anv</w:t>
+      </w:r>
+      <w:r>
+        <w:rPr>
+          <w:rFonts w:ascii="Roboto" w:eastAsia="Roboto" w:hAnsi="Roboto" w:cs="Roboto"/>
+          <w:sz w:val="21"/>
+          <w:szCs w:val="21"/>
+        </w:rPr>
+        <w:t>endte plads på lagringsmediet. Pladsen øges efter behov, derfor er dynamisk provision mere pladsbesparende og mere fleksible i forhold til den faste måde.</w:t>
       </w:r>
     </w:p>
     <w:p>
@@ -2895,25 +3191,7 @@
           <w:sz w:val="21"/>
           <w:szCs w:val="21"/>
         </w:rPr>
-        <w:t xml:space="preserve"> fuldstændigt, de kan kun kommunikere med hinanden og ikke med </w:t>
-      </w:r>
-      <w:r>
-        <w:rPr>
-          <w:rFonts w:ascii="Roboto" w:hAnsi="Roboto"/>
-          <w:color w:val="000000"/>
-          <w:sz w:val="21"/>
-          <w:szCs w:val="21"/>
-        </w:rPr>
-        <w:t>værtsmaskinen</w:t>
-      </w:r>
-      <w:r>
-        <w:rPr>
-          <w:rFonts w:ascii="Roboto" w:hAnsi="Roboto"/>
-          <w:color w:val="000000"/>
-          <w:sz w:val="21"/>
-          <w:szCs w:val="21"/>
-        </w:rPr>
-        <w:t>. </w:t>
+        <w:t xml:space="preserve"> fuldstændigt, de kan kun kommunikere med hinanden og ikke med værtsmaskinen. </w:t>
       </w:r>
     </w:p>
     <w:p>
@@ -2992,27 +3270,45 @@
           <w:sz w:val="21"/>
           <w:szCs w:val="21"/>
         </w:rPr>
-        <w:t>Begge er en måde at allokere diskpladser på virtuelle maskiner. Dog er thick provision hvor hele pladsen til den virtuelle maskine bliver reserveret fysisk og thin provision kun er en lille mængde der bliver reserveret.</w:t>
-      </w:r>
-    </w:p>
-    <w:p>
-      <w:pPr>
-        <w:ind w:left="720"/>
-        <w:rPr>
-          <w:rFonts w:ascii="Roboto" w:eastAsia="Roboto" w:hAnsi="Roboto" w:cs="Roboto"/>
-          <w:b/>
-          <w:sz w:val="21"/>
-          <w:szCs w:val="21"/>
-        </w:rPr>
-      </w:pPr>
-      <w:r>
-        <w:rPr>
-          <w:rFonts w:ascii="Roboto" w:eastAsia="Roboto" w:hAnsi="Roboto" w:cs="Roboto"/>
-          <w:b/>
-          <w:sz w:val="21"/>
-          <w:szCs w:val="21"/>
-        </w:rPr>
-        <w:t>Thin provision er for at bruge diskpladsen mere effektivt og med thick, som giver en bedre ydeevne og generalt har mere diskplads.</w:t>
+        <w:t>Begge</w:t>
+      </w:r>
+      <w:r>
+        <w:rPr>
+          <w:rFonts w:ascii="Roboto" w:eastAsia="Roboto" w:hAnsi="Roboto" w:cs="Roboto"/>
+          <w:b/>
+          <w:sz w:val="21"/>
+          <w:szCs w:val="21"/>
+        </w:rPr>
+        <w:t xml:space="preserve"> er en måde at allokere diskpladser på virtuelle maskiner. Dog er thick provision hvor hele pladsen til den virtuelle maskine bliver reserveret fysisk og thin provision kun er en lille mængde der bliver reserveret.</w:t>
+      </w:r>
+    </w:p>
+    <w:p>
+      <w:pPr>
+        <w:ind w:left="720"/>
+        <w:rPr>
+          <w:rFonts w:ascii="Roboto" w:eastAsia="Roboto" w:hAnsi="Roboto" w:cs="Roboto"/>
+          <w:b/>
+          <w:sz w:val="21"/>
+          <w:szCs w:val="21"/>
+        </w:rPr>
+      </w:pPr>
+      <w:r>
+        <w:rPr>
+          <w:rFonts w:ascii="Roboto" w:eastAsia="Roboto" w:hAnsi="Roboto" w:cs="Roboto"/>
+          <w:b/>
+          <w:sz w:val="21"/>
+          <w:szCs w:val="21"/>
+        </w:rPr>
+        <w:t>Thin provision er for at bruge diskpladse</w:t>
+      </w:r>
+      <w:r>
+        <w:rPr>
+          <w:rFonts w:ascii="Roboto" w:eastAsia="Roboto" w:hAnsi="Roboto" w:cs="Roboto"/>
+          <w:b/>
+          <w:sz w:val="21"/>
+          <w:szCs w:val="21"/>
+        </w:rPr>
+        <w:t>n mere effektivt og med thick, som giver en bedre ydeevne og generalt har mere diskplads.</w:t>
       </w:r>
     </w:p>
     <w:p>
@@ -3053,7 +3349,16 @@
           <w:sz w:val="21"/>
           <w:szCs w:val="21"/>
         </w:rPr>
-        <w:t xml:space="preserve">Port Grupper kan bruges til at forbinde virtuelle maskiner til det fysiske netværk eller til andre host’s. Port Grupper bliver også brugt som tilladelser igennem netværket. </w:t>
+        <w:t>Port Grupper kan bruges til at forbinde virtuelle maskiner til det fysiske netværk eller til andre host’s. Port Grupp</w:t>
+      </w:r>
+      <w:r>
+        <w:rPr>
+          <w:rFonts w:ascii="Roboto" w:eastAsia="Roboto" w:hAnsi="Roboto" w:cs="Roboto"/>
+          <w:b/>
+          <w:sz w:val="21"/>
+          <w:szCs w:val="21"/>
+        </w:rPr>
+        <w:t xml:space="preserve">er bliver også brugt som tilladelser igennem netværket. </w:t>
       </w:r>
     </w:p>
     <w:p>
@@ -3114,55 +3419,100 @@
           <w:sz w:val="21"/>
           <w:szCs w:val="21"/>
         </w:rPr>
+        <w:t xml:space="preserve">VMware tools gør egentlig at man kan have </w:t>
+      </w:r>
+      <w:r>
+        <w:rPr>
+          <w:rFonts w:ascii="Roboto" w:eastAsia="Roboto" w:hAnsi="Roboto" w:cs="Roboto"/>
+          <w:b/>
+          <w:sz w:val="21"/>
+          <w:szCs w:val="21"/>
+        </w:rPr>
+        <w:t>projekter og uddanne sig i et virtuelt miljø, hvor du kan teste og konfigurere, som du har lyst til. Samt er du helt isoleret fra det fysiske.</w:t>
+      </w:r>
+    </w:p>
+    <w:p>
+      <w:pPr>
+        <w:ind w:left="720"/>
+        <w:rPr>
+          <w:rFonts w:ascii="Roboto" w:eastAsia="Roboto" w:hAnsi="Roboto" w:cs="Roboto"/>
+          <w:sz w:val="21"/>
+          <w:szCs w:val="21"/>
+        </w:rPr>
+      </w:pPr>
+    </w:p>
+    <w:p>
+      <w:pPr>
+        <w:rPr>
+          <w:rFonts w:ascii="Roboto" w:eastAsia="Roboto" w:hAnsi="Roboto" w:cs="Roboto"/>
+          <w:b/>
+          <w:sz w:val="21"/>
+          <w:szCs w:val="21"/>
+        </w:rPr>
+      </w:pPr>
+      <w:r>
+        <w:rPr>
+          <w:rFonts w:ascii="Roboto" w:eastAsia="Roboto" w:hAnsi="Roboto" w:cs="Roboto"/>
+          <w:b/>
+          <w:sz w:val="21"/>
+          <w:szCs w:val="21"/>
+        </w:rPr>
+        <w:t xml:space="preserve">6: Computerteknologi - Skriftlig opgave Find ud af og </w:t>
+      </w:r>
+      <w:proofErr w:type="gramStart"/>
+      <w:r>
+        <w:rPr>
+          <w:rFonts w:ascii="Roboto" w:eastAsia="Roboto" w:hAnsi="Roboto" w:cs="Roboto"/>
+          <w:b/>
+          <w:sz w:val="21"/>
+          <w:szCs w:val="21"/>
+        </w:rPr>
+        <w:t>beskriv  1</w:t>
+      </w:r>
+      <w:proofErr w:type="gramEnd"/>
+      <w:r>
+        <w:rPr>
+          <w:rFonts w:ascii="Roboto" w:eastAsia="Roboto" w:hAnsi="Roboto" w:cs="Roboto"/>
+          <w:b/>
+          <w:sz w:val="21"/>
+          <w:szCs w:val="21"/>
+        </w:rPr>
+        <w:t>-3 Kristoffer</w:t>
+      </w:r>
+    </w:p>
+    <w:p>
+      <w:pPr>
+        <w:ind w:left="720"/>
+        <w:rPr>
+          <w:rFonts w:ascii="Roboto" w:eastAsia="Roboto" w:hAnsi="Roboto" w:cs="Roboto"/>
+          <w:sz w:val="21"/>
+          <w:szCs w:val="21"/>
+        </w:rPr>
+      </w:pPr>
+      <w:r>
+        <w:rPr>
+          <w:rFonts w:ascii="Roboto" w:eastAsia="Roboto" w:hAnsi="Roboto" w:cs="Roboto"/>
+          <w:sz w:val="21"/>
+          <w:szCs w:val="21"/>
+        </w:rPr>
         <w:lastRenderedPageBreak/>
-        <w:t>VMware tools gør egentlig at man kan have projekter og uddanne sig i et virtuelt miljø, hvor du kan teste og konfigurere, som du har lyst til. Samt er du helt isoleret fra det fysiske.</w:t>
-      </w:r>
-    </w:p>
-    <w:p>
-      <w:pPr>
-        <w:ind w:left="720"/>
-        <w:rPr>
-          <w:rFonts w:ascii="Roboto" w:eastAsia="Roboto" w:hAnsi="Roboto" w:cs="Roboto"/>
-          <w:sz w:val="21"/>
-          <w:szCs w:val="21"/>
-        </w:rPr>
-      </w:pPr>
-    </w:p>
-    <w:p>
-      <w:pPr>
-        <w:rPr>
-          <w:rFonts w:ascii="Roboto" w:eastAsia="Roboto" w:hAnsi="Roboto" w:cs="Roboto"/>
-          <w:b/>
-          <w:sz w:val="21"/>
-          <w:szCs w:val="21"/>
-        </w:rPr>
-      </w:pPr>
-      <w:r>
-        <w:rPr>
-          <w:rFonts w:ascii="Roboto" w:eastAsia="Roboto" w:hAnsi="Roboto" w:cs="Roboto"/>
-          <w:b/>
-          <w:sz w:val="21"/>
-          <w:szCs w:val="21"/>
-        </w:rPr>
-        <w:t>6: Computerteknologi - Skriftlig opgave Find ud af og beskriv  1-3 Kristoffer</w:t>
-      </w:r>
-    </w:p>
-    <w:p>
-      <w:pPr>
-        <w:ind w:left="720"/>
-        <w:rPr>
-          <w:rFonts w:ascii="Roboto" w:eastAsia="Roboto" w:hAnsi="Roboto" w:cs="Roboto"/>
-          <w:sz w:val="21"/>
-          <w:szCs w:val="21"/>
-        </w:rPr>
-      </w:pPr>
-      <w:r>
-        <w:rPr>
-          <w:rFonts w:ascii="Roboto" w:eastAsia="Roboto" w:hAnsi="Roboto" w:cs="Roboto"/>
-          <w:sz w:val="21"/>
-          <w:szCs w:val="21"/>
-        </w:rPr>
-        <w:t>Forskellen på MBR og GPT - MBR og GTP har samme funktion. Begge er designet til at organisere og administrere lagringsdetektiver i en pc, begge to. De har den samme generelle funktion som den anden, men det skal siges, at selvom de begge er ens i generel forstand, har de nogle ting, der adskiller dem.</w:t>
+        <w:t xml:space="preserve">Forskellen på MBR og GPT - MBR og </w:t>
+      </w:r>
+      <w:r>
+        <w:rPr>
+          <w:rFonts w:ascii="Roboto" w:eastAsia="Roboto" w:hAnsi="Roboto" w:cs="Roboto"/>
+          <w:sz w:val="21"/>
+          <w:szCs w:val="21"/>
+        </w:rPr>
+        <w:t>GTP har samme funktion. Begge er designet til at organisere og administrere lagringsdetektiver i en pc, begge to. De har den samme generelle funktion som den anden, men det skal siges, at selvom de begge er ens i generel forstand, har de nogle ting, der ad</w:t>
+      </w:r>
+      <w:r>
+        <w:rPr>
+          <w:rFonts w:ascii="Roboto" w:eastAsia="Roboto" w:hAnsi="Roboto" w:cs="Roboto"/>
+          <w:sz w:val="21"/>
+          <w:szCs w:val="21"/>
+        </w:rPr>
+        <w:t>skiller dem.</w:t>
       </w:r>
     </w:p>
     <w:p>
@@ -3208,7 +3558,15 @@
           <w:sz w:val="21"/>
           <w:szCs w:val="21"/>
         </w:rPr>
-        <w:t>MBR: MBR har en 32-bit partitionstabel, der gør, at der kun kan eksistere fire hovedpartitioner på én gang, medmindre man opgiver en af hovedpartitionerne og gør den til en udvidet partition. Problemet med det er, at den kun kan oprette logiske partitioner (dvs. at den kun kan gemme data).</w:t>
+        <w:t>MBR: MBR har en 32-bit partitionstabel, der gør, at der kun kan eksistere fire hovedpartitioner på én gang, medmindre man opgiver en af hovedpartitionerne og gør den til en udvidet partition. Problemet med det er, at den kun kan</w:t>
+      </w:r>
+      <w:r>
+        <w:rPr>
+          <w:rFonts w:ascii="Roboto" w:eastAsia="Roboto" w:hAnsi="Roboto" w:cs="Roboto"/>
+          <w:sz w:val="21"/>
+          <w:szCs w:val="21"/>
+        </w:rPr>
+        <w:t xml:space="preserve"> oprette logiske partitioner (dvs. at den kun kan gemme data).</w:t>
       </w:r>
     </w:p>
     <w:p>
@@ -3318,7 +3676,15 @@
           <w:sz w:val="21"/>
           <w:szCs w:val="21"/>
         </w:rPr>
-        <w:t>GPT: GPT har ikke den samme størrelsesbegrænsning som MBR og kan understøtte meget større partitionsstørrelser.</w:t>
+        <w:t>GPT: GPT har ikke den samme størrelsesbegrænsning som MBR og kan understøtte meget større partitionsstørrels</w:t>
+      </w:r>
+      <w:r>
+        <w:rPr>
+          <w:rFonts w:ascii="Roboto" w:eastAsia="Roboto" w:hAnsi="Roboto" w:cs="Roboto"/>
+          <w:sz w:val="21"/>
+          <w:szCs w:val="21"/>
+        </w:rPr>
+        <w:t>er.</w:t>
       </w:r>
     </w:p>
     <w:p>
@@ -3382,7 +3748,23 @@
           <w:sz w:val="21"/>
           <w:szCs w:val="21"/>
         </w:rPr>
-        <w:t>GPT: GPT har dog "dårligere" kompatibilitet end sin ældre version, MBR. Det gælder kun, når det kommer til BIOS, da den for det meste har brug for en UEFI i stedet for den gamle BIOS. Det skal retfærdigvis siges, at de fleste pc'er efter Windows 8 får dette nu, hvor de mere eller mindre efterlader MBR, mens GPT tager over. (Bemærk, at MBR ikke rigtig fungerer så godt med UEFI).</w:t>
+        <w:t>GPT: GPT har dog "dårligere" kompatibilitet end sin ældre version, MBR. Det gælder kun, når det kommer til BIOS, da d</w:t>
+      </w:r>
+      <w:r>
+        <w:rPr>
+          <w:rFonts w:ascii="Roboto" w:eastAsia="Roboto" w:hAnsi="Roboto" w:cs="Roboto"/>
+          <w:sz w:val="21"/>
+          <w:szCs w:val="21"/>
+        </w:rPr>
+        <w:t>en for det meste har brug for en UEFI i stedet for den gamle BIOS. Det skal retfærdigvis siges, at de fleste pc'er efter Windows 8 får dette nu, hvor de mere eller mindre efterlader MBR, mens GPT tager over. (Bemærk, at MBR ikke rigtig fungerer så godt med</w:t>
+      </w:r>
+      <w:r>
+        <w:rPr>
+          <w:rFonts w:ascii="Roboto" w:eastAsia="Roboto" w:hAnsi="Roboto" w:cs="Roboto"/>
+          <w:sz w:val="21"/>
+          <w:szCs w:val="21"/>
+        </w:rPr>
+        <w:t xml:space="preserve"> UEFI).</w:t>
       </w:r>
     </w:p>
     <w:p>
@@ -3466,35 +3848,51 @@
           <w:sz w:val="21"/>
           <w:szCs w:val="21"/>
         </w:rPr>
-        <w:t>GPT: GPT inkluderer en backup-partitionstabel i slutningen af disken og bruger CRC32-kontrolsummer til at verificere partitionstabellens integritet, hvilket reducerer risikoen for datakorruption.</w:t>
-      </w:r>
-    </w:p>
-    <w:p>
-      <w:pPr>
-        <w:ind w:left="720"/>
-        <w:rPr>
-          <w:rFonts w:ascii="Roboto" w:eastAsia="Roboto" w:hAnsi="Roboto" w:cs="Roboto"/>
-          <w:sz w:val="21"/>
-          <w:szCs w:val="21"/>
-        </w:rPr>
-      </w:pPr>
-    </w:p>
-    <w:p>
-      <w:pPr>
-        <w:ind w:left="720"/>
-        <w:rPr>
-          <w:rFonts w:ascii="Roboto" w:eastAsia="Roboto" w:hAnsi="Roboto" w:cs="Roboto"/>
-          <w:sz w:val="21"/>
-          <w:szCs w:val="21"/>
-        </w:rPr>
-      </w:pPr>
-      <w:r>
-        <w:rPr>
-          <w:rFonts w:ascii="Roboto" w:eastAsia="Roboto" w:hAnsi="Roboto" w:cs="Roboto"/>
-          <w:sz w:val="21"/>
-          <w:szCs w:val="21"/>
-        </w:rPr>
-        <w:t>Beskyttelse: GPT understøtter Secure Boot, som er en sikkerhedsfunktion, der hjælper med at forhindre uautoriserede operativsystemer eller bootloadere i at køre under bootprocessen. Det øger systemets sikkerhed.</w:t>
+        <w:t>GPT: GPT inkluderer en backup-partitionst</w:t>
+      </w:r>
+      <w:r>
+        <w:rPr>
+          <w:rFonts w:ascii="Roboto" w:eastAsia="Roboto" w:hAnsi="Roboto" w:cs="Roboto"/>
+          <w:sz w:val="21"/>
+          <w:szCs w:val="21"/>
+        </w:rPr>
+        <w:t>abel i slutningen af disken og bruger CRC32-kontrolsummer til at verificere partitionstabellens integritet, hvilket reducerer risikoen for datakorruption.</w:t>
+      </w:r>
+    </w:p>
+    <w:p>
+      <w:pPr>
+        <w:ind w:left="720"/>
+        <w:rPr>
+          <w:rFonts w:ascii="Roboto" w:eastAsia="Roboto" w:hAnsi="Roboto" w:cs="Roboto"/>
+          <w:sz w:val="21"/>
+          <w:szCs w:val="21"/>
+        </w:rPr>
+      </w:pPr>
+    </w:p>
+    <w:p>
+      <w:pPr>
+        <w:ind w:left="720"/>
+        <w:rPr>
+          <w:rFonts w:ascii="Roboto" w:eastAsia="Roboto" w:hAnsi="Roboto" w:cs="Roboto"/>
+          <w:sz w:val="21"/>
+          <w:szCs w:val="21"/>
+        </w:rPr>
+      </w:pPr>
+      <w:r>
+        <w:rPr>
+          <w:rFonts w:ascii="Roboto" w:eastAsia="Roboto" w:hAnsi="Roboto" w:cs="Roboto"/>
+          <w:sz w:val="21"/>
+          <w:szCs w:val="21"/>
+        </w:rPr>
+        <w:t>Beskyttelse: GPT understøtter Secure Boot, som er en sikkerhedsfunktion, der hjælper med at forhindr</w:t>
+      </w:r>
+      <w:r>
+        <w:rPr>
+          <w:rFonts w:ascii="Roboto" w:eastAsia="Roboto" w:hAnsi="Roboto" w:cs="Roboto"/>
+          <w:sz w:val="21"/>
+          <w:szCs w:val="21"/>
+        </w:rPr>
+        <w:t>e uautoriserede operativsystemer eller bootloadere i at køre under bootprocessen. Det øger systemets sikkerhed.</w:t>
       </w:r>
     </w:p>
     <w:p>
@@ -3606,6 +4004,7 @@
           <w:sz w:val="21"/>
           <w:szCs w:val="21"/>
         </w:rPr>
+        <w:lastRenderedPageBreak/>
         <w:t>Kristoffer</w:t>
       </w:r>
     </w:p>
@@ -3737,7 +4136,15 @@
           <w:sz w:val="21"/>
           <w:szCs w:val="21"/>
         </w:rPr>
-        <w:t>Sysprep kan se bort fra Windows’ SIDs (security identifiers), og andre informationer unikke til et enkelt system (generalisering).</w:t>
+        <w:t xml:space="preserve">Sysprep kan se bort </w:t>
+      </w:r>
+      <w:r>
+        <w:rPr>
+          <w:rFonts w:ascii="Roboto" w:eastAsia="Roboto" w:hAnsi="Roboto" w:cs="Roboto"/>
+          <w:sz w:val="21"/>
+          <w:szCs w:val="21"/>
+        </w:rPr>
+        <w:t>fra Windows’ SIDs (security identifiers), og andre informationer unikke til et enkelt system (generalisering).</w:t>
       </w:r>
     </w:p>
     <w:p>
@@ -3755,32 +4162,41 @@
           <w:sz w:val="21"/>
           <w:szCs w:val="21"/>
         </w:rPr>
-        <w:t>Dette program er nyttigt for virksomheder som sælger mange computere, eller virksomheder med mange medarbejdere, som har brug for computere med identiske styresystemer.</w:t>
-      </w:r>
-    </w:p>
-    <w:p>
-      <w:pPr>
-        <w:ind w:left="720"/>
-        <w:rPr>
-          <w:rFonts w:ascii="Roboto" w:eastAsia="Roboto" w:hAnsi="Roboto" w:cs="Roboto"/>
-          <w:sz w:val="21"/>
-          <w:szCs w:val="21"/>
-        </w:rPr>
-      </w:pPr>
-    </w:p>
-    <w:p>
-      <w:pPr>
-        <w:ind w:left="720"/>
-        <w:rPr>
-          <w:rFonts w:ascii="Roboto" w:eastAsia="Roboto" w:hAnsi="Roboto" w:cs="Roboto"/>
-          <w:b/>
-          <w:sz w:val="21"/>
-          <w:szCs w:val="21"/>
-        </w:rPr>
-      </w:pPr>
-      <w:r>
-        <w:rPr>
-          <w:rFonts w:ascii="Roboto" w:eastAsia="Roboto" w:hAnsi="Roboto" w:cs="Roboto"/>
+        <w:t>Dette program er nyttigt for virksomheder som sælger mange computere, eller virksomheder med mange medarbejdere, som har brug for computere med i</w:t>
+      </w:r>
+      <w:r>
+        <w:rPr>
+          <w:rFonts w:ascii="Roboto" w:eastAsia="Roboto" w:hAnsi="Roboto" w:cs="Roboto"/>
+          <w:sz w:val="21"/>
+          <w:szCs w:val="21"/>
+        </w:rPr>
+        <w:t>dentiske styresystemer.</w:t>
+      </w:r>
+    </w:p>
+    <w:p>
+      <w:pPr>
+        <w:ind w:left="720"/>
+        <w:rPr>
+          <w:rFonts w:ascii="Roboto" w:eastAsia="Roboto" w:hAnsi="Roboto" w:cs="Roboto"/>
+          <w:sz w:val="21"/>
+          <w:szCs w:val="21"/>
+        </w:rPr>
+      </w:pPr>
+    </w:p>
+    <w:p>
+      <w:pPr>
+        <w:ind w:left="720"/>
+        <w:rPr>
+          <w:rFonts w:ascii="Roboto" w:eastAsia="Roboto" w:hAnsi="Roboto" w:cs="Roboto"/>
+          <w:b/>
+          <w:sz w:val="21"/>
+          <w:szCs w:val="21"/>
+        </w:rPr>
+      </w:pPr>
+      <w:r>
+        <w:rPr>
+          <w:rFonts w:ascii="Roboto" w:eastAsia="Roboto" w:hAnsi="Roboto" w:cs="Roboto"/>
+          <w:b/>
           <w:sz w:val="21"/>
           <w:szCs w:val="21"/>
         </w:rPr>
@@ -3821,7 +4237,15 @@
           <w:sz w:val="21"/>
           <w:szCs w:val="21"/>
         </w:rPr>
-        <w:t>Et snapshot er et øjebliksbillede af et program eller system. Snapshottet er anlagt som en liste eller oversigt, som refererer til forskellige dele af systemet, da snapshottet blev taget. Det fungerer som backup, og det er muligt – alt efter snapshottype – at rulle systemet tilbage til dets daværende tilstand.</w:t>
+        <w:t>Et snapshot er et øjebliksbillede af et program eller system. Snapshottet er anlagt som en liste eller oversigt, som refererer til forskellige dele af systemet, da s</w:t>
+      </w:r>
+      <w:r>
+        <w:rPr>
+          <w:rFonts w:ascii="Roboto" w:eastAsia="Roboto" w:hAnsi="Roboto" w:cs="Roboto"/>
+          <w:sz w:val="21"/>
+          <w:szCs w:val="21"/>
+        </w:rPr>
+        <w:t>napshottet blev taget. Det fungerer som backup, og det er muligt – alt efter snapshottype – at rulle systemet tilbage til dets daværende tilstand.</w:t>
       </w:r>
     </w:p>
     <w:p>
@@ -3839,7 +4263,15 @@
           <w:sz w:val="21"/>
           <w:szCs w:val="21"/>
         </w:rPr>
-        <w:t>Der findes forskellige former for snapshots. Nogle gemmer de eksisterende data, når det bliver taget, mens andre kun gemmer metadata for de eksisterende data.</w:t>
+        <w:t>Der findes forskellige former for snapshots. Nogle gemmer de eksisterende data, når det bliver taget, mens an</w:t>
+      </w:r>
+      <w:r>
+        <w:rPr>
+          <w:rFonts w:ascii="Roboto" w:eastAsia="Roboto" w:hAnsi="Roboto" w:cs="Roboto"/>
+          <w:sz w:val="21"/>
+          <w:szCs w:val="21"/>
+        </w:rPr>
+        <w:t>dre kun gemmer metadata for de eksisterende data.</w:t>
       </w:r>
     </w:p>
     <w:p>
@@ -3862,7 +4294,7 @@
 </file>
 
 <file path=word/numbering.xml><?xml version="1.0" encoding="utf-8"?>
-<w:numbering xmlns:wpc="http://schemas.microsoft.com/office/word/2010/wordprocessingCanvas" xmlns:cx="http://schemas.microsoft.com/office/drawing/2014/chartex" xmlns:cx1="http://schemas.microsoft.com/office/drawing/2015/9/8/chartex" xmlns:cx2="http://schemas.microsoft.com/office/drawing/2015/10/21/chartex" xmlns:cx3="http://schemas.microsoft.com/office/drawing/2016/5/9/chartex" xmlns:cx4="http://schemas.microsoft.com/office/drawing/2016/5/10/chartex" xmlns:cx5="http://schemas.microsoft.com/office/drawing/2016/5/11/chartex" xmlns:cx6="http://schemas.microsoft.com/office/drawing/2016/5/12/chartex" xmlns:cx7="http://schemas.microsoft.com/office/drawing/2016/5/13/chartex" xmlns:cx8="http://schemas.microsoft.com/office/drawing/2016/5/14/chartex" xmlns:mc="http://schemas.openxmlformats.org/markup-compatibility/2006" xmlns:aink="http://schemas.microsoft.com/office/drawing/2016/ink" xmlns:am3d="http://schemas.microsoft.com/office/drawing/2017/model3d" xmlns:o="urn:schemas-microsoft-com:office:office" xmlns:oel="http://schemas.microsoft.com/office/2019/extlst" xmlns:r="http://schemas.openxmlformats.org/officeDocument/2006/relationships" xmlns:m="http://schemas.openxmlformats.org/officeDocument/2006/math" xmlns:v="urn:schemas-microsoft-com:vml" xmlns:wp14="http://schemas.microsoft.com/office/word/2010/wordprocessingDrawing" xmlns:wp="http://schemas.openxmlformats.org/drawingml/2006/wordprocessingDrawing" xmlns:w10="urn:schemas-microsoft-com:office:word" xmlns:w="http://schemas.openxmlformats.org/wordprocessingml/2006/main" xmlns:w14="http://schemas.microsoft.com/office/word/2010/wordml" xmlns:w15="http://schemas.microsoft.com/office/word/2012/wordml" xmlns:w16cex="http://schemas.microsoft.com/office/word/2018/wordml/cex" xmlns:w16cid="http://schemas.microsoft.com/office/word/2016/wordml/cid" xmlns:w16="http://schemas.microsoft.com/office/word/2018/wordml" xmlns:w16sdtdh="http://schemas.microsoft.com/office/word/2020/wordml/sdtdatahash" xmlns:w16se="http://schemas.microsoft.com/office/word/2015/wordml/symex" xmlns:wpg="http://schemas.microsoft.com/office/word/2010/wordprocessingGroup" xmlns:wpi="http://schemas.microsoft.com/office/word/2010/wordprocessingInk" xmlns:wne="http://schemas.microsoft.com/office/word/2006/wordml" xmlns:wps="http://schemas.microsoft.com/office/word/2010/wordprocessingShape" mc:Ignorable="w14 w15 w16se w16cid w16 w16cex w16sdtdh wp14">
+<w:numbering xmlns:wpc="http://schemas.microsoft.com/office/word/2010/wordprocessingCanvas" xmlns:cx="http://schemas.microsoft.com/office/drawing/2014/chartex" xmlns:cx1="http://schemas.microsoft.com/office/drawing/2015/9/8/chartex" xmlns:cx2="http://schemas.microsoft.com/office/drawing/2015/10/21/chartex" xmlns:cx3="http://schemas.microsoft.com/office/drawing/2016/5/9/chartex" xmlns:cx4="http://schemas.microsoft.com/office/drawing/2016/5/10/chartex" xmlns:cx5="http://schemas.microsoft.com/office/drawing/2016/5/11/chartex" xmlns:cx6="http://schemas.microsoft.com/office/drawing/2016/5/12/chartex" xmlns:cx7="http://schemas.microsoft.com/office/drawing/2016/5/13/chartex" xmlns:cx8="http://schemas.microsoft.com/office/drawing/2016/5/14/chartex" xmlns:mc="http://schemas.openxmlformats.org/markup-compatibility/2006" xmlns:aink="http://schemas.microsoft.com/office/drawing/2016/ink" xmlns:am3d="http://schemas.microsoft.com/office/drawing/2017/model3d" xmlns:o="urn:schemas-microsoft-com:office:office" xmlns:r="http://schemas.openxmlformats.org/officeDocument/2006/relationships" xmlns:m="http://schemas.openxmlformats.org/officeDocument/2006/math" xmlns:v="urn:schemas-microsoft-com:vml" xmlns:wp14="http://schemas.microsoft.com/office/word/2010/wordprocessingDrawing" xmlns:wp="http://schemas.openxmlformats.org/drawingml/2006/wordprocessingDrawing" xmlns:w10="urn:schemas-microsoft-com:office:word" xmlns:w="http://schemas.openxmlformats.org/wordprocessingml/2006/main" xmlns:w14="http://schemas.microsoft.com/office/word/2010/wordml" xmlns:w15="http://schemas.microsoft.com/office/word/2012/wordml" xmlns:w16cid="http://schemas.microsoft.com/office/word/2016/wordml/cid" xmlns:w16se="http://schemas.microsoft.com/office/word/2015/wordml/symex" xmlns:wpg="http://schemas.microsoft.com/office/word/2010/wordprocessingGroup" xmlns:wpi="http://schemas.microsoft.com/office/word/2010/wordprocessingInk" xmlns:wne="http://schemas.microsoft.com/office/word/2006/wordml" xmlns:wps="http://schemas.microsoft.com/office/word/2010/wordprocessingShape" mc:Ignorable="w14 w15 w16se w16cid wp14">
   <w:abstractNum w:abstractNumId="0" w15:restartNumberingAfterBreak="0">
     <w:nsid w:val="160D1A94"/>
     <w:multiLevelType w:val="multilevel"/>
@@ -4690,32 +5122,32 @@
       </w:rPr>
     </w:lvl>
   </w:abstractNum>
-  <w:num w:numId="1" w16cid:durableId="591815665">
+  <w:num w:numId="1">
     <w:abstractNumId w:val="5"/>
   </w:num>
-  <w:num w:numId="2" w16cid:durableId="249042935">
+  <w:num w:numId="2">
     <w:abstractNumId w:val="4"/>
   </w:num>
-  <w:num w:numId="3" w16cid:durableId="637494675">
+  <w:num w:numId="3">
     <w:abstractNumId w:val="6"/>
   </w:num>
-  <w:num w:numId="4" w16cid:durableId="1472601988">
+  <w:num w:numId="4">
     <w:abstractNumId w:val="3"/>
   </w:num>
-  <w:num w:numId="5" w16cid:durableId="1725594266">
+  <w:num w:numId="5">
     <w:abstractNumId w:val="0"/>
   </w:num>
-  <w:num w:numId="6" w16cid:durableId="1868444050">
+  <w:num w:numId="6">
     <w:abstractNumId w:val="1"/>
   </w:num>
-  <w:num w:numId="7" w16cid:durableId="53553879">
+  <w:num w:numId="7">
     <w:abstractNumId w:val="2"/>
   </w:num>
 </w:numbering>
 </file>
 
 <file path=word/styles.xml><?xml version="1.0" encoding="utf-8"?>
-<w:styles xmlns:mc="http://schemas.openxmlformats.org/markup-compatibility/2006" xmlns:r="http://schemas.openxmlformats.org/officeDocument/2006/relationships" xmlns:w="http://schemas.openxmlformats.org/wordprocessingml/2006/main" xmlns:w14="http://schemas.microsoft.com/office/word/2010/wordml" xmlns:w15="http://schemas.microsoft.com/office/word/2012/wordml" xmlns:w16cex="http://schemas.microsoft.com/office/word/2018/wordml/cex" xmlns:w16cid="http://schemas.microsoft.com/office/word/2016/wordml/cid" xmlns:w16="http://schemas.microsoft.com/office/word/2018/wordml" xmlns:w16sdtdh="http://schemas.microsoft.com/office/word/2020/wordml/sdtdatahash" xmlns:w16se="http://schemas.microsoft.com/office/word/2015/wordml/symex" mc:Ignorable="w14 w15 w16se w16cid w16 w16cex w16sdtdh">
+<w:styles xmlns:mc="http://schemas.openxmlformats.org/markup-compatibility/2006" xmlns:r="http://schemas.openxmlformats.org/officeDocument/2006/relationships" xmlns:w="http://schemas.openxmlformats.org/wordprocessingml/2006/main" xmlns:w14="http://schemas.microsoft.com/office/word/2010/wordml" xmlns:w15="http://schemas.microsoft.com/office/word/2012/wordml" xmlns:w16cid="http://schemas.microsoft.com/office/word/2016/wordml/cid" xmlns:w16se="http://schemas.microsoft.com/office/word/2015/wordml/symex" mc:Ignorable="w14 w15 w16se w16cid">
   <w:docDefaults>
     <w:rPrDefault>
       <w:rPr>
@@ -4731,7 +5163,7 @@
       </w:pPr>
     </w:pPrDefault>
   </w:docDefaults>
-  <w:latentStyles w:defLockedState="0" w:defUIPriority="99" w:defSemiHidden="0" w:defUnhideWhenUsed="0" w:defQFormat="0" w:count="376">
+  <w:latentStyles w:defLockedState="0" w:defUIPriority="99" w:defSemiHidden="0" w:defUnhideWhenUsed="0" w:defQFormat="0" w:count="375">
     <w:lsdException w:name="Normal" w:uiPriority="0" w:qFormat="1"/>
     <w:lsdException w:name="heading 1" w:uiPriority="9" w:qFormat="1"/>
     <w:lsdException w:name="heading 2" w:semiHidden="1" w:uiPriority="9" w:unhideWhenUsed="1" w:qFormat="1"/>
@@ -5107,7 +5539,6 @@
     <w:lsdException w:name="Smart Hyperlink" w:semiHidden="1" w:unhideWhenUsed="1"/>
     <w:lsdException w:name="Hashtag" w:semiHidden="1" w:unhideWhenUsed="1"/>
     <w:lsdException w:name="Unresolved Mention" w:semiHidden="1" w:unhideWhenUsed="1"/>
-    <w:lsdException w:name="Smart Link" w:semiHidden="1" w:unhideWhenUsed="1"/>
   </w:latentStyles>
   <w:style w:type="paragraph" w:default="1" w:styleId="Normal">
     <w:name w:val="Normal"/>

</xml_diff>